<commit_message>
Diagrammi + certa grafica 26.09.2025
</commit_message>
<xml_diff>
--- a/4_Diari/Diario per il 19.09.2025.docx
+++ b/4_Diari/Diario per il 19.09.2025.docx
@@ -677,21 +677,7 @@
               <w:rPr>
                 <w:rFonts w:ascii="Arial" w:hAnsi="Arial" w:cs="Arial"/>
               </w:rPr>
-              <w:t xml:space="preserve">di </w:t>
-            </w:r>
-            <w:proofErr w:type="spellStart"/>
-            <w:r>
-              <w:rPr>
-                <w:rFonts w:ascii="Arial" w:hAnsi="Arial" w:cs="Arial"/>
-              </w:rPr>
-              <w:t>sprites</w:t>
-            </w:r>
-            <w:proofErr w:type="spellEnd"/>
-            <w:r>
-              <w:rPr>
-                <w:rFonts w:ascii="Arial" w:hAnsi="Arial" w:cs="Arial"/>
-              </w:rPr>
-              <w:t xml:space="preserve"> </w:t>
+              <w:t xml:space="preserve">di sprites </w:t>
             </w:r>
             <w:r>
               <w:rPr>
@@ -896,21 +882,7 @@
               <w:rPr>
                 <w:rFonts w:ascii="Arial" w:hAnsi="Arial" w:cs="Arial"/>
               </w:rPr>
-              <w:t xml:space="preserve">Iniziare a creare il progetto su </w:t>
-            </w:r>
-            <w:proofErr w:type="spellStart"/>
-            <w:r>
-              <w:rPr>
-                <w:rFonts w:ascii="Arial" w:hAnsi="Arial" w:cs="Arial"/>
-              </w:rPr>
-              <w:t>Unity</w:t>
-            </w:r>
-            <w:proofErr w:type="spellEnd"/>
-            <w:r>
-              <w:rPr>
-                <w:rFonts w:ascii="Arial" w:hAnsi="Arial" w:cs="Arial"/>
-              </w:rPr>
-              <w:t>, iniziare a creare lo script di interpretazione di note (che trasforma le note in un array), poi script di creazione e gestione di note sullo schermo.</w:t>
+              <w:t>Iniziare a creare il progetto su Unity, iniziare a creare lo script di interpretazione di note (che trasforma le note in un array), poi script di creazione e gestione di note sullo schermo.</w:t>
             </w:r>
           </w:p>
         </w:tc>
@@ -935,20 +907,6 @@
         </w:rPr>
         <w:br w:type="page"/>
       </w:r>
-    </w:p>
-    <w:p>
-      <w:pPr>
-        <w:rPr>
-          <w:rFonts w:ascii="Arial" w:hAnsi="Arial" w:cs="Arial"/>
-        </w:rPr>
-      </w:pPr>
-    </w:p>
-    <w:p>
-      <w:pPr>
-        <w:rPr>
-          <w:rFonts w:ascii="Arial" w:hAnsi="Arial" w:cs="Arial"/>
-        </w:rPr>
-      </w:pPr>
     </w:p>
     <w:tbl>
       <w:tblPr>
@@ -979,6 +937,7 @@
               <w:rPr>
                 <w:rFonts w:ascii="Arial" w:hAnsi="Arial" w:cs="Arial"/>
               </w:rPr>
+              <w:lastRenderedPageBreak/>
               <w:t>Luogo</w:t>
             </w:r>
           </w:p>
@@ -1043,19 +1002,7 @@
               <w:rPr>
                 <w:rFonts w:ascii="Arial" w:hAnsi="Arial" w:cs="Arial"/>
               </w:rPr>
-              <w:t>1</w:t>
-            </w:r>
-            <w:r>
-              <w:rPr>
-                <w:rFonts w:ascii="Arial" w:hAnsi="Arial" w:cs="Arial"/>
-              </w:rPr>
-              <w:t>9.</w:t>
-            </w:r>
-            <w:r>
-              <w:rPr>
-                <w:rFonts w:ascii="Arial" w:hAnsi="Arial" w:cs="Arial"/>
-              </w:rPr>
-              <w:t>09</w:t>
+              <w:t>19.09</w:t>
             </w:r>
             <w:r>
               <w:rPr>
@@ -1125,21 +1072,7 @@
               <w:rPr>
                 <w:rFonts w:ascii="Arial" w:hAnsi="Arial" w:cs="Arial"/>
               </w:rPr>
-              <w:t xml:space="preserve">Diagramma di </w:t>
-            </w:r>
-            <w:proofErr w:type="spellStart"/>
-            <w:r>
-              <w:rPr>
-                <w:rFonts w:ascii="Arial" w:hAnsi="Arial" w:cs="Arial"/>
-              </w:rPr>
-              <w:t>Gantt</w:t>
-            </w:r>
-            <w:proofErr w:type="spellEnd"/>
-            <w:r>
-              <w:rPr>
-                <w:rFonts w:ascii="Arial" w:hAnsi="Arial" w:cs="Arial"/>
-              </w:rPr>
-              <w:t xml:space="preserve"> preventivo (tranne tempi)</w:t>
+              <w:t>Diagramma di Gantt preventivo (tranne tempi)</w:t>
             </w:r>
           </w:p>
           <w:p>
@@ -1222,35 +1155,7 @@
               <w:rPr>
                 <w:rFonts w:ascii="Arial" w:hAnsi="Arial" w:cs="Arial"/>
               </w:rPr>
-              <w:t xml:space="preserve">-I tempi e le date nel </w:t>
-            </w:r>
-            <w:proofErr w:type="spellStart"/>
-            <w:r>
-              <w:rPr>
-                <w:rFonts w:ascii="Arial" w:hAnsi="Arial" w:cs="Arial"/>
-              </w:rPr>
-              <w:t>gantt</w:t>
-            </w:r>
-            <w:proofErr w:type="spellEnd"/>
-            <w:r>
-              <w:rPr>
-                <w:rFonts w:ascii="Arial" w:hAnsi="Arial" w:cs="Arial"/>
-              </w:rPr>
-              <w:t xml:space="preserve"> erano tutte incasinate per colpa del software usato (project </w:t>
-            </w:r>
-            <w:proofErr w:type="spellStart"/>
-            <w:r>
-              <w:rPr>
-                <w:rFonts w:ascii="Arial" w:hAnsi="Arial" w:cs="Arial"/>
-              </w:rPr>
-              <w:t>professional</w:t>
-            </w:r>
-            <w:proofErr w:type="spellEnd"/>
-            <w:r>
-              <w:rPr>
-                <w:rFonts w:ascii="Arial" w:hAnsi="Arial" w:cs="Arial"/>
-              </w:rPr>
-              <w:t>)</w:t>
+              <w:t>-I tempi e le date nel gantt erano tutte incasinate per colpa del software usato (project professional)</w:t>
             </w:r>
           </w:p>
         </w:tc>
@@ -1361,6 +1266,364 @@
                 <w:rFonts w:ascii="Arial" w:hAnsi="Arial" w:cs="Arial"/>
               </w:rPr>
               <w:t>Finire di progettare il core di progetto e passare alla scelta di melodie e design delle interfacce</w:t>
+            </w:r>
+          </w:p>
+        </w:tc>
+      </w:tr>
+    </w:tbl>
+    <w:p>
+      <w:pPr>
+        <w:rPr>
+          <w:rFonts w:ascii="Arial" w:hAnsi="Arial" w:cs="Arial"/>
+        </w:rPr>
+      </w:pPr>
+    </w:p>
+    <w:p>
+      <w:pPr>
+        <w:rPr>
+          <w:rFonts w:ascii="Arial" w:hAnsi="Arial" w:cs="Arial"/>
+        </w:rPr>
+      </w:pPr>
+    </w:p>
+    <w:tbl>
+      <w:tblPr>
+        <w:tblStyle w:val="Grigliatabella"/>
+        <w:tblW w:w="9634" w:type="dxa"/>
+        <w:tblLook w:val="04A0" w:firstRow="1" w:lastRow="0" w:firstColumn="1" w:lastColumn="0" w:noHBand="0" w:noVBand="1"/>
+      </w:tblPr>
+      <w:tblGrid>
+        <w:gridCol w:w="4803"/>
+        <w:gridCol w:w="4831"/>
+      </w:tblGrid>
+      <w:tr>
+        <w:trPr>
+          <w:trHeight w:hRule="exact" w:val="397"/>
+        </w:trPr>
+        <w:tc>
+          <w:tcPr>
+            <w:tcW w:w="4803" w:type="dxa"/>
+            <w:vAlign w:val="center"/>
+          </w:tcPr>
+          <w:p>
+            <w:pPr>
+              <w:rPr>
+                <w:rFonts w:ascii="Arial" w:hAnsi="Arial" w:cs="Arial"/>
+              </w:rPr>
+            </w:pPr>
+            <w:r>
+              <w:rPr>
+                <w:rFonts w:ascii="Arial" w:hAnsi="Arial" w:cs="Arial"/>
+              </w:rPr>
+              <w:t>Luogo</w:t>
+            </w:r>
+          </w:p>
+        </w:tc>
+        <w:tc>
+          <w:tcPr>
+            <w:tcW w:w="4831" w:type="dxa"/>
+            <w:vAlign w:val="center"/>
+          </w:tcPr>
+          <w:p>
+            <w:pPr>
+              <w:pStyle w:val="Nessunaspaziatura"/>
+              <w:spacing w:line="360" w:lineRule="auto"/>
+              <w:rPr>
+                <w:rFonts w:ascii="Arial" w:hAnsi="Arial" w:cs="Arial"/>
+              </w:rPr>
+            </w:pPr>
+            <w:r>
+              <w:rPr>
+                <w:rFonts w:ascii="Arial" w:hAnsi="Arial" w:cs="Arial"/>
+              </w:rPr>
+              <w:t>Canobbio</w:t>
+            </w:r>
+          </w:p>
+        </w:tc>
+      </w:tr>
+      <w:tr>
+        <w:trPr>
+          <w:trHeight w:hRule="exact" w:val="397"/>
+        </w:trPr>
+        <w:tc>
+          <w:tcPr>
+            <w:tcW w:w="4803" w:type="dxa"/>
+            <w:vAlign w:val="center"/>
+          </w:tcPr>
+          <w:p>
+            <w:pPr>
+              <w:rPr>
+                <w:rFonts w:ascii="Arial" w:hAnsi="Arial" w:cs="Arial"/>
+              </w:rPr>
+            </w:pPr>
+            <w:r>
+              <w:rPr>
+                <w:rFonts w:ascii="Arial" w:hAnsi="Arial" w:cs="Arial"/>
+              </w:rPr>
+              <w:t>Data</w:t>
+            </w:r>
+          </w:p>
+        </w:tc>
+        <w:tc>
+          <w:tcPr>
+            <w:tcW w:w="4831" w:type="dxa"/>
+            <w:vAlign w:val="center"/>
+          </w:tcPr>
+          <w:p>
+            <w:pPr>
+              <w:rPr>
+                <w:rFonts w:ascii="Arial" w:hAnsi="Arial" w:cs="Arial"/>
+              </w:rPr>
+            </w:pPr>
+            <w:r>
+              <w:rPr>
+                <w:rFonts w:ascii="Arial" w:hAnsi="Arial" w:cs="Arial"/>
+              </w:rPr>
+              <w:t>26</w:t>
+            </w:r>
+            <w:r>
+              <w:rPr>
+                <w:rFonts w:ascii="Arial" w:hAnsi="Arial" w:cs="Arial"/>
+              </w:rPr>
+              <w:t>.09</w:t>
+            </w:r>
+            <w:r>
+              <w:rPr>
+                <w:rFonts w:ascii="Arial" w:hAnsi="Arial" w:cs="Arial"/>
+              </w:rPr>
+              <w:t>.</w:t>
+            </w:r>
+            <w:r>
+              <w:rPr>
+                <w:rFonts w:ascii="Arial" w:hAnsi="Arial" w:cs="Arial"/>
+              </w:rPr>
+              <w:t xml:space="preserve">2025 </w:t>
+            </w:r>
+          </w:p>
+        </w:tc>
+      </w:tr>
+    </w:tbl>
+    <w:p>
+      <w:pPr>
+        <w:rPr>
+          <w:rFonts w:ascii="Arial" w:hAnsi="Arial" w:cs="Arial"/>
+        </w:rPr>
+      </w:pPr>
+    </w:p>
+    <w:tbl>
+      <w:tblPr>
+        <w:tblStyle w:val="Grigliatabella"/>
+        <w:tblW w:w="0" w:type="auto"/>
+        <w:tblLook w:val="04A0" w:firstRow="1" w:lastRow="0" w:firstColumn="1" w:lastColumn="0" w:noHBand="0" w:noVBand="1"/>
+      </w:tblPr>
+      <w:tblGrid>
+        <w:gridCol w:w="9628"/>
+      </w:tblGrid>
+      <w:tr>
+        <w:tc>
+          <w:tcPr>
+            <w:tcW w:w="9854" w:type="dxa"/>
+            <w:shd w:val="clear" w:color="auto" w:fill="D9D9D9" w:themeFill="background1" w:themeFillShade="D9"/>
+          </w:tcPr>
+          <w:p>
+            <w:pPr>
+              <w:rPr>
+                <w:rFonts w:ascii="Arial" w:hAnsi="Arial" w:cs="Arial"/>
+              </w:rPr>
+            </w:pPr>
+            <w:r>
+              <w:rPr>
+                <w:rFonts w:ascii="Arial" w:hAnsi="Arial" w:cs="Arial"/>
+              </w:rPr>
+              <w:t>Lavori svolti</w:t>
+            </w:r>
+          </w:p>
+        </w:tc>
+      </w:tr>
+      <w:tr>
+        <w:tc>
+          <w:tcPr>
+            <w:tcW w:w="9854" w:type="dxa"/>
+          </w:tcPr>
+          <w:p>
+            <w:pPr>
+              <w:rPr>
+                <w:rFonts w:ascii="Arial" w:hAnsi="Arial" w:cs="Arial"/>
+              </w:rPr>
+            </w:pPr>
+            <w:r>
+              <w:rPr>
+                <w:rFonts w:ascii="Arial" w:hAnsi="Arial" w:cs="Arial"/>
+              </w:rPr>
+              <w:t>Iniziato e quasi conluso tutti i diagrammi, trovato certi sprite per la parte grafica</w:t>
+            </w:r>
+          </w:p>
+          <w:p>
+            <w:pPr>
+              <w:rPr>
+                <w:rFonts w:ascii="Arial" w:hAnsi="Arial" w:cs="Arial"/>
+              </w:rPr>
+            </w:pPr>
+          </w:p>
+        </w:tc>
+      </w:tr>
+    </w:tbl>
+    <w:p>
+      <w:pPr>
+        <w:rPr>
+          <w:rFonts w:ascii="Arial" w:hAnsi="Arial" w:cs="Arial"/>
+        </w:rPr>
+      </w:pPr>
+    </w:p>
+    <w:tbl>
+      <w:tblPr>
+        <w:tblStyle w:val="Grigliatabella"/>
+        <w:tblW w:w="0" w:type="auto"/>
+        <w:tblLook w:val="04A0" w:firstRow="1" w:lastRow="0" w:firstColumn="1" w:lastColumn="0" w:noHBand="0" w:noVBand="1"/>
+      </w:tblPr>
+      <w:tblGrid>
+        <w:gridCol w:w="9628"/>
+      </w:tblGrid>
+      <w:tr>
+        <w:tc>
+          <w:tcPr>
+            <w:tcW w:w="9854" w:type="dxa"/>
+            <w:shd w:val="clear" w:color="auto" w:fill="D9D9D9" w:themeFill="background1" w:themeFillShade="D9"/>
+          </w:tcPr>
+          <w:p>
+            <w:pPr>
+              <w:rPr>
+                <w:rFonts w:ascii="Arial" w:hAnsi="Arial" w:cs="Arial"/>
+              </w:rPr>
+            </w:pPr>
+            <w:r>
+              <w:rPr>
+                <w:rFonts w:ascii="Arial" w:hAnsi="Arial" w:cs="Arial"/>
+              </w:rPr>
+              <w:t>Problemi riscontrati e soluzioni adottate</w:t>
+            </w:r>
+          </w:p>
+        </w:tc>
+      </w:tr>
+      <w:tr>
+        <w:tc>
+          <w:tcPr>
+            <w:tcW w:w="9854" w:type="dxa"/>
+          </w:tcPr>
+          <w:p>
+            <w:pPr>
+              <w:rPr>
+                <w:rFonts w:ascii="Arial" w:hAnsi="Arial" w:cs="Arial"/>
+              </w:rPr>
+            </w:pPr>
+          </w:p>
+        </w:tc>
+      </w:tr>
+    </w:tbl>
+    <w:p>
+      <w:pPr>
+        <w:rPr>
+          <w:rFonts w:ascii="Arial" w:hAnsi="Arial" w:cs="Arial"/>
+        </w:rPr>
+      </w:pPr>
+    </w:p>
+    <w:tbl>
+      <w:tblPr>
+        <w:tblStyle w:val="Grigliatabella"/>
+        <w:tblW w:w="0" w:type="auto"/>
+        <w:tblLook w:val="04A0" w:firstRow="1" w:lastRow="0" w:firstColumn="1" w:lastColumn="0" w:noHBand="0" w:noVBand="1"/>
+      </w:tblPr>
+      <w:tblGrid>
+        <w:gridCol w:w="9628"/>
+      </w:tblGrid>
+      <w:tr>
+        <w:tc>
+          <w:tcPr>
+            <w:tcW w:w="9854" w:type="dxa"/>
+            <w:shd w:val="clear" w:color="auto" w:fill="D9D9D9" w:themeFill="background1" w:themeFillShade="D9"/>
+          </w:tcPr>
+          <w:p>
+            <w:pPr>
+              <w:rPr>
+                <w:rFonts w:ascii="Arial" w:hAnsi="Arial" w:cs="Arial"/>
+              </w:rPr>
+            </w:pPr>
+            <w:r>
+              <w:rPr>
+                <w:rFonts w:ascii="Arial" w:hAnsi="Arial" w:cs="Arial"/>
+              </w:rPr>
+              <w:t>Punto della situazione rispetto alla pianificazione</w:t>
+            </w:r>
+          </w:p>
+        </w:tc>
+      </w:tr>
+      <w:tr>
+        <w:tc>
+          <w:tcPr>
+            <w:tcW w:w="9854" w:type="dxa"/>
+          </w:tcPr>
+          <w:p>
+            <w:pPr>
+              <w:rPr>
+                <w:rFonts w:ascii="Arial" w:hAnsi="Arial" w:cs="Arial"/>
+              </w:rPr>
+            </w:pPr>
+          </w:p>
+        </w:tc>
+      </w:tr>
+    </w:tbl>
+    <w:p>
+      <w:pPr>
+        <w:rPr>
+          <w:rFonts w:ascii="Arial" w:hAnsi="Arial" w:cs="Arial"/>
+        </w:rPr>
+      </w:pPr>
+    </w:p>
+    <w:tbl>
+      <w:tblPr>
+        <w:tblStyle w:val="Grigliatabella"/>
+        <w:tblW w:w="0" w:type="auto"/>
+        <w:tblLook w:val="04A0" w:firstRow="1" w:lastRow="0" w:firstColumn="1" w:lastColumn="0" w:noHBand="0" w:noVBand="1"/>
+      </w:tblPr>
+      <w:tblGrid>
+        <w:gridCol w:w="9628"/>
+      </w:tblGrid>
+      <w:tr>
+        <w:tc>
+          <w:tcPr>
+            <w:tcW w:w="9854" w:type="dxa"/>
+            <w:shd w:val="clear" w:color="auto" w:fill="D9D9D9" w:themeFill="background1" w:themeFillShade="D9"/>
+          </w:tcPr>
+          <w:p>
+            <w:pPr>
+              <w:rPr>
+                <w:rFonts w:ascii="Arial" w:hAnsi="Arial" w:cs="Arial"/>
+              </w:rPr>
+            </w:pPr>
+            <w:r>
+              <w:rPr>
+                <w:rFonts w:ascii="Arial" w:hAnsi="Arial" w:cs="Arial"/>
+              </w:rPr>
+              <w:t>Programma di massima per la prossima giornata di lavoro</w:t>
+            </w:r>
+          </w:p>
+        </w:tc>
+      </w:tr>
+      <w:tr>
+        <w:tc>
+          <w:tcPr>
+            <w:tcW w:w="9854" w:type="dxa"/>
+          </w:tcPr>
+          <w:p>
+            <w:pPr>
+              <w:rPr>
+                <w:rFonts w:ascii="Arial" w:hAnsi="Arial" w:cs="Arial"/>
+              </w:rPr>
+            </w:pPr>
+            <w:r>
+              <w:rPr>
+                <w:rFonts w:ascii="Arial" w:hAnsi="Arial" w:cs="Arial"/>
+              </w:rPr>
+              <w:t>Finire diagrammi, finire parte grafica, finire gantt, iniziare app</w:t>
             </w:r>
           </w:p>
         </w:tc>
@@ -4818,6 +5081,7 @@
     <w:sig w:usb0="E0002EFF" w:usb1="C000785B" w:usb2="00000009" w:usb3="00000000" w:csb0="000001FF" w:csb1="00000000"/>
   </w:font>
   <w:font w:name="Aptos">
+    <w:altName w:val="Calibri"/>
     <w:charset w:val="00"/>
     <w:family w:val="swiss"/>
     <w:pitch w:val="variable"/>
@@ -4879,6 +5143,7 @@
     <w:rsid w:val="00331C62"/>
     <w:rsid w:val="00357BE2"/>
     <w:rsid w:val="00392F29"/>
+    <w:rsid w:val="003B3E61"/>
     <w:rsid w:val="003B7632"/>
     <w:rsid w:val="003F5C32"/>
     <w:rsid w:val="003F61E7"/>
@@ -4912,6 +5177,7 @@
     <w:rsid w:val="007778E5"/>
     <w:rsid w:val="007839C7"/>
     <w:rsid w:val="00793912"/>
+    <w:rsid w:val="00795789"/>
     <w:rsid w:val="007A4EC3"/>
     <w:rsid w:val="007C49C7"/>
     <w:rsid w:val="007E2877"/>
@@ -4921,6 +5187,7 @@
     <w:rsid w:val="00886235"/>
     <w:rsid w:val="008A6626"/>
     <w:rsid w:val="008B4A4C"/>
+    <w:rsid w:val="008D6B9C"/>
     <w:rsid w:val="008E6A10"/>
     <w:rsid w:val="008F0569"/>
     <w:rsid w:val="00910CDF"/>
@@ -4946,6 +5213,7 @@
     <w:rsid w:val="00AF0AA0"/>
     <w:rsid w:val="00B36B9F"/>
     <w:rsid w:val="00B5079C"/>
+    <w:rsid w:val="00BB0E56"/>
     <w:rsid w:val="00BD119E"/>
     <w:rsid w:val="00C22A10"/>
     <w:rsid w:val="00C57AC2"/>

</xml_diff>